<commit_message>
#194 #195: Resolve "Break down Exodus show_all_modes aggregation method into smaller bits"
</commit_message>
<xml_diff>
--- a/tests/build_tests/can/expected/build_tests-can-Report-Word.docx
+++ b/tests/build_tests/can/expected/build_tests-can-Report-Word.docx
@@ -11,7 +11,7 @@
         <w:br/>
         <w:t>root</w:t>
         <w:br/>
-        <w:t>2020-08-07</w:t>
+        <w:t>2020-12-07</w:t>
       </w:r>
     </w:p>
     <w:p>
@@ -39,7 +39,7 @@
     </w:p>
     <w:p>
       <w:r>
-        <w:t>This document was generated on 2020-08-07, 15:05:53 with the Automatic Report Generator (ARG) version "develop" on the Linux system runner-ed2dce3a-project-18732201-concurrent-0.</w:t>
+        <w:t>This document was generated on 2020-12-07, 13:45:23 with the Automatic Report Generator (ARG) version "develop" on the Linux system runner-72989761-project-18732201-concurrent-0.</w:t>
       </w:r>
     </w:p>
     <w:p>
@@ -1802,6 +1802,30 @@
       </w:r>
     </w:p>
     <w:p>
+      <w:r>
+        <w:rPr>
+          <w:b w:val="0"/>
+          <w:i w:val="0"/>
+        </w:rPr>
+        <w:t xml:space="preserve">Histogram of scaled Jacobian element quality in block </w:t>
+      </w:r>
+      <w:r>
+        <w:rPr>
+          <w:rFonts w:ascii="Courier" w:hAnsi="Courier"/>
+          <w:b w:val="0"/>
+          <w:i w:val="0"/>
+        </w:rPr>
+        <w:t>Unnamed block ID: 1</w:t>
+      </w:r>
+      <w:r>
+        <w:rPr>
+          <w:b w:val="0"/>
+          <w:i w:val="0"/>
+        </w:rPr>
+        <w:t xml:space="preserve"> is too narrow to be inserted (coefficient of variation: 0.0 &lt; 0.001).</w:t>
+      </w:r>
+    </w:p>
+    <w:p>
       <w:pPr>
         <w:jc w:val="center"/>
       </w:pPr>
@@ -1889,7 +1913,7 @@
     </w:p>
     <w:p>
       <w:r>
-        <w:t>Comment by author: This block represents one half of a can.</w:t>
+        <w:t>This block represents only one half of a can in order to simplify the simulation.</w:t>
       </w:r>
     </w:p>
     <w:p>
@@ -2525,7 +2549,63 @@
     </w:p>
     <w:p>
       <w:r>
-        <w:t>Other note: This block represents a crushing plate.</w:t>
+        <w:rPr>
+          <w:b w:val="0"/>
+          <w:i w:val="0"/>
+        </w:rPr>
+        <w:t xml:space="preserve">Histogram of scaled Jacobian element quality in block </w:t>
+      </w:r>
+      <w:r>
+        <w:rPr>
+          <w:rFonts w:ascii="Courier" w:hAnsi="Courier"/>
+          <w:b w:val="0"/>
+          <w:i w:val="0"/>
+        </w:rPr>
+        <w:t>Unnamed block ID: 2</w:t>
+      </w:r>
+      <w:r>
+        <w:rPr>
+          <w:b w:val="0"/>
+          <w:i w:val="0"/>
+        </w:rPr>
+        <w:t xml:space="preserve"> is too narrow to be inserted (coefficient of variation: 0.0 &lt; 0.001).</w:t>
+      </w:r>
+    </w:p>
+    <w:p>
+      <w:r>
+        <w:rPr>
+          <w:b w:val="0"/>
+          <w:i w:val="0"/>
+        </w:rPr>
+        <w:t xml:space="preserve">Histogram of shape element quality in block </w:t>
+      </w:r>
+      <w:r>
+        <w:rPr>
+          <w:rFonts w:ascii="Courier" w:hAnsi="Courier"/>
+          <w:b w:val="0"/>
+          <w:i w:val="0"/>
+        </w:rPr>
+        <w:t>Unnamed block ID: 2</w:t>
+      </w:r>
+      <w:r>
+        <w:rPr>
+          <w:b w:val="0"/>
+          <w:i w:val="0"/>
+        </w:rPr>
+        <w:t xml:space="preserve"> is too narrow to be inserted (coefficient of variation: 2.9841980535307454e-07 &lt; 0.001).</w:t>
+      </w:r>
+    </w:p>
+    <w:p>
+      <w:pPr>
+        <w:pStyle w:val="Subtitle"/>
+      </w:pPr>
+      <w:r>
+        <w:t>Explanation:</w:t>
+      </w:r>
+    </w:p>
+    <w:p>
+      <w:r>
+        <w:t>This block represents a plate used to crush the can.</w:t>
       </w:r>
     </w:p>
     <w:p>

</xml_diff>

<commit_message>
#246: - changed expected
</commit_message>
<xml_diff>
--- a/tests/build_tests/can/expected/build_tests-can-Report-Word.docx
+++ b/tests/build_tests/can/expected/build_tests-can-Report-Word.docx
@@ -11,7 +11,7 @@
         <w:br/>
         <w:t>root</w:t>
         <w:br/>
-        <w:t>2020-12-07</w:t>
+        <w:t>2021-08-31</w:t>
       </w:r>
     </w:p>
     <w:p>
@@ -39,7 +39,7 @@
     </w:p>
     <w:p>
       <w:r>
-        <w:t>This document was generated on 2020-12-07, 13:45:23 with the Automatic Report Generator (ARG) version "develop" on the Linux system runner-72989761-project-18732201-concurrent-0.</w:t>
+        <w:t>This document was generated on 2021-08-31, 15:50:34 with the Automatic Report Generator (ARG) version "1.1.7-RC4" on the Linux system runner-0277ea0f-project-18732201-concurrent-0.</w:t>
       </w:r>
     </w:p>
     <w:p>
@@ -52,13 +52,13 @@
         <w:pStyle w:val="Heading1"/>
       </w:pPr>
       <w:r>
-        <w:t>1. Table of Contents</w:t>
+        <w:t>Table of Contents</w:t>
       </w:r>
     </w:p>
     <w:p>
       <w:r>
         <w:fldChar w:fldCharType="begin"/>
-        <w:instrText xml:space="preserve">TOC \o 1-3 \h \z \u</w:instrText>
+        <w:instrText xml:space="preserve">TOC \o 1-4 \h \z \u</w:instrText>
         <w:fldChar w:fldCharType="separate">
           <w:t>Right-click to update field.</w:t>
         </w:fldChar>
@@ -75,7 +75,7 @@
         <w:pStyle w:val="Heading1"/>
       </w:pPr>
       <w:r>
-        <w:t>2. List of Figures</w:t>
+        <w:t>List of Figures</w:t>
       </w:r>
     </w:p>
     <w:p>
@@ -96,7 +96,7 @@
         <w:pStyle w:val="Heading1"/>
       </w:pPr>
       <w:r>
-        <w:t>3. List of Tables</w:t>
+        <w:t>List of Tables</w:t>
       </w:r>
     </w:p>
     <w:p>
@@ -122,7 +122,7 @@
         <w:pStyle w:val="Heading1"/>
       </w:pPr>
       <w:r>
-        <w:t>4. Introduction</w:t>
+        <w:t>Introduction</w:t>
       </w:r>
     </w:p>
     <w:p>
@@ -135,7 +135,7 @@
         <w:pStyle w:val="Heading1"/>
       </w:pPr>
       <w:r>
-        <w:t>5. The Can Case</w:t>
+        <w:t>The Can Case</w:t>
       </w:r>
     </w:p>
     <w:p>
@@ -143,7 +143,7 @@
         <w:pStyle w:val="Heading2"/>
       </w:pPr>
       <w:r>
-        <w:t>5.1. Model Meta-Information</w:t>
+        <w:t>Model Meta-Information</w:t>
       </w:r>
     </w:p>
     <w:tbl>
@@ -1167,7 +1167,7 @@
         <w:pStyle w:val="Heading2"/>
       </w:pPr>
       <w:r>
-        <w:t>5.2. Mesh Blocks</w:t>
+        <w:t>Mesh Blocks</w:t>
       </w:r>
     </w:p>
     <w:p>
@@ -1180,7 +1180,41 @@
         <w:pStyle w:val="Heading1"/>
       </w:pPr>
       <w:r>
-        <w:t>6. Block 1 (Unnamed block ID: 1) summary</w:t>
+        <w:rPr>
+          <w:b w:val="0"/>
+          <w:i w:val="0"/>
+        </w:rPr>
+        <w:t xml:space="preserve">Block </w:t>
+      </w:r>
+      <w:r>
+        <w:rPr>
+          <w:rFonts w:ascii="Courier" w:hAnsi="Courier"/>
+          <w:b w:val="0"/>
+          <w:i w:val="0"/>
+        </w:rPr>
+        <w:t>1</w:t>
+      </w:r>
+      <w:r>
+        <w:rPr>
+          <w:b w:val="0"/>
+          <w:i w:val="0"/>
+        </w:rPr>
+        <w:t xml:space="preserve"> (</w:t>
+      </w:r>
+      <w:r>
+        <w:rPr>
+          <w:rFonts w:ascii="Courier" w:hAnsi="Courier"/>
+          <w:b w:val="0"/>
+          <w:i w:val="0"/>
+        </w:rPr>
+        <w:t>Unnamed block ID: 1</w:t>
+      </w:r>
+      <w:r>
+        <w:rPr>
+          <w:b w:val="0"/>
+          <w:i w:val="0"/>
+        </w:rPr>
+        <w:t>) summary</w:t>
       </w:r>
     </w:p>
     <w:p>
@@ -1422,7 +1456,41 @@
         <w:pStyle w:val="Heading1"/>
       </w:pPr>
       <w:r>
-        <w:t>7. Block 1 (Unnamed block ID: 1) element quality</w:t>
+        <w:rPr>
+          <w:b w:val="0"/>
+          <w:i w:val="0"/>
+        </w:rPr>
+        <w:t xml:space="preserve">Block </w:t>
+      </w:r>
+      <w:r>
+        <w:rPr>
+          <w:rFonts w:ascii="Courier" w:hAnsi="Courier"/>
+          <w:b w:val="0"/>
+          <w:i w:val="0"/>
+        </w:rPr>
+        <w:t>1</w:t>
+      </w:r>
+      <w:r>
+        <w:rPr>
+          <w:b w:val="0"/>
+          <w:i w:val="0"/>
+        </w:rPr>
+        <w:t xml:space="preserve"> (</w:t>
+      </w:r>
+      <w:r>
+        <w:rPr>
+          <w:rFonts w:ascii="Courier" w:hAnsi="Courier"/>
+          <w:b w:val="0"/>
+          <w:i w:val="0"/>
+        </w:rPr>
+        <w:t>Unnamed block ID: 1</w:t>
+      </w:r>
+      <w:r>
+        <w:rPr>
+          <w:b w:val="0"/>
+          <w:i w:val="0"/>
+        </w:rPr>
+        <w:t>) element quality</w:t>
       </w:r>
     </w:p>
     <w:tbl>
@@ -1926,7 +1994,41 @@
         <w:pStyle w:val="Heading1"/>
       </w:pPr>
       <w:r>
-        <w:t>8. Block 2 (Unnamed block ID: 2) summary</w:t>
+        <w:rPr>
+          <w:b w:val="0"/>
+          <w:i w:val="0"/>
+        </w:rPr>
+        <w:t xml:space="preserve">Block </w:t>
+      </w:r>
+      <w:r>
+        <w:rPr>
+          <w:rFonts w:ascii="Courier" w:hAnsi="Courier"/>
+          <w:b w:val="0"/>
+          <w:i w:val="0"/>
+        </w:rPr>
+        <w:t>2</w:t>
+      </w:r>
+      <w:r>
+        <w:rPr>
+          <w:b w:val="0"/>
+          <w:i w:val="0"/>
+        </w:rPr>
+        <w:t xml:space="preserve"> (</w:t>
+      </w:r>
+      <w:r>
+        <w:rPr>
+          <w:rFonts w:ascii="Courier" w:hAnsi="Courier"/>
+          <w:b w:val="0"/>
+          <w:i w:val="0"/>
+        </w:rPr>
+        <w:t>Unnamed block ID: 2</w:t>
+      </w:r>
+      <w:r>
+        <w:rPr>
+          <w:b w:val="0"/>
+          <w:i w:val="0"/>
+        </w:rPr>
+        <w:t>) summary</w:t>
       </w:r>
     </w:p>
     <w:p>
@@ -2168,7 +2270,41 @@
         <w:pStyle w:val="Heading1"/>
       </w:pPr>
       <w:r>
-        <w:t>9. Block 2 (Unnamed block ID: 2) element quality</w:t>
+        <w:rPr>
+          <w:b w:val="0"/>
+          <w:i w:val="0"/>
+        </w:rPr>
+        <w:t xml:space="preserve">Block </w:t>
+      </w:r>
+      <w:r>
+        <w:rPr>
+          <w:rFonts w:ascii="Courier" w:hAnsi="Courier"/>
+          <w:b w:val="0"/>
+          <w:i w:val="0"/>
+        </w:rPr>
+        <w:t>2</w:t>
+      </w:r>
+      <w:r>
+        <w:rPr>
+          <w:b w:val="0"/>
+          <w:i w:val="0"/>
+        </w:rPr>
+        <w:t xml:space="preserve"> (</w:t>
+      </w:r>
+      <w:r>
+        <w:rPr>
+          <w:rFonts w:ascii="Courier" w:hAnsi="Courier"/>
+          <w:b w:val="0"/>
+          <w:i w:val="0"/>
+        </w:rPr>
+        <w:t>Unnamed block ID: 2</w:t>
+      </w:r>
+      <w:r>
+        <w:rPr>
+          <w:b w:val="0"/>
+          <w:i w:val="0"/>
+        </w:rPr>
+        <w:t>) element quality</w:t>
       </w:r>
     </w:p>
     <w:tbl>
@@ -2618,7 +2754,7 @@
         <w:pStyle w:val="Heading2"/>
       </w:pPr>
       <w:r>
-        <w:t>9.1. Visualizations of Some Available Attributes</w:t>
+        <w:t>Visualizations of Some Available Attributes</w:t>
       </w:r>
     </w:p>
     <w:p>
@@ -2626,7 +2762,7 @@
         <w:pStyle w:val="Heading3"/>
       </w:pPr>
       <w:r>
-        <w:t>9.1.1. Surface Renderings of Initial State</w:t>
+        <w:t>Surface Renderings of Initial State</w:t>
       </w:r>
     </w:p>
     <w:p>
@@ -2712,7 +2848,7 @@
         <w:pStyle w:val="Heading3"/>
       </w:pPr>
       <w:r>
-        <w:t>9.1.2. Surface Renderings at Intermediate Time Step</w:t>
+        <w:t>Surface Renderings at Intermediate Time Step</w:t>
       </w:r>
     </w:p>
     <w:p>
@@ -2798,7 +2934,7 @@
         <w:pStyle w:val="Heading3"/>
       </w:pPr>
       <w:r>
-        <w:t>9.1.3. Surface Renderings of Final State</w:t>
+        <w:t>Surface Renderings of Final State</w:t>
       </w:r>
     </w:p>
     <w:p>
@@ -2889,7 +3025,7 @@
         <w:pStyle w:val="Heading1"/>
       </w:pPr>
       <w:r>
-        <w:t>10. Results</w:t>
+        <w:t>Results</w:t>
       </w:r>
     </w:p>
     <w:p>
@@ -2897,7 +3033,7 @@
         <w:pStyle w:val="Heading2"/>
       </w:pPr>
       <w:r>
-        <w:t>10.1. Quantities of Interest; Margins</w:t>
+        <w:t>Quantities of Interest; Margins</w:t>
       </w:r>
     </w:p>
     <w:p>

</xml_diff>

<commit_message>
#246: - added expected
</commit_message>
<xml_diff>
--- a/tests/build_tests/can/expected/build_tests-can-Report-Word.docx
+++ b/tests/build_tests/can/expected/build_tests-can-Report-Word.docx
@@ -11,7 +11,7 @@
         <w:br/>
         <w:t>root</w:t>
         <w:br/>
-        <w:t>2020-12-07</w:t>
+        <w:t>2021-08-31</w:t>
       </w:r>
     </w:p>
     <w:p>
@@ -39,7 +39,7 @@
     </w:p>
     <w:p>
       <w:r>
-        <w:t>This document was generated on 2020-12-07, 13:45:23 with the Automatic Report Generator (ARG) version "develop" on the Linux system runner-72989761-project-18732201-concurrent-0.</w:t>
+        <w:t>This document was generated on 2021-08-31, 15:50:34 with the Automatic Report Generator (ARG) version "1.1.7-RC4" on the Linux system runner-0277ea0f-project-18732201-concurrent-0.</w:t>
       </w:r>
     </w:p>
     <w:p>
@@ -52,13 +52,13 @@
         <w:pStyle w:val="Heading1"/>
       </w:pPr>
       <w:r>
-        <w:t>1. Table of Contents</w:t>
+        <w:t>Table of Contents</w:t>
       </w:r>
     </w:p>
     <w:p>
       <w:r>
         <w:fldChar w:fldCharType="begin"/>
-        <w:instrText xml:space="preserve">TOC \o 1-3 \h \z \u</w:instrText>
+        <w:instrText xml:space="preserve">TOC \o 1-4 \h \z \u</w:instrText>
         <w:fldChar w:fldCharType="separate">
           <w:t>Right-click to update field.</w:t>
         </w:fldChar>
@@ -75,7 +75,7 @@
         <w:pStyle w:val="Heading1"/>
       </w:pPr>
       <w:r>
-        <w:t>2. List of Figures</w:t>
+        <w:t>List of Figures</w:t>
       </w:r>
     </w:p>
     <w:p>
@@ -96,7 +96,7 @@
         <w:pStyle w:val="Heading1"/>
       </w:pPr>
       <w:r>
-        <w:t>3. List of Tables</w:t>
+        <w:t>List of Tables</w:t>
       </w:r>
     </w:p>
     <w:p>
@@ -122,7 +122,7 @@
         <w:pStyle w:val="Heading1"/>
       </w:pPr>
       <w:r>
-        <w:t>4. Introduction</w:t>
+        <w:t>Introduction</w:t>
       </w:r>
     </w:p>
     <w:p>
@@ -135,7 +135,7 @@
         <w:pStyle w:val="Heading1"/>
       </w:pPr>
       <w:r>
-        <w:t>5. The Can Case</w:t>
+        <w:t>The Can Case</w:t>
       </w:r>
     </w:p>
     <w:p>
@@ -143,7 +143,7 @@
         <w:pStyle w:val="Heading2"/>
       </w:pPr>
       <w:r>
-        <w:t>5.1. Model Meta-Information</w:t>
+        <w:t>Model Meta-Information</w:t>
       </w:r>
     </w:p>
     <w:tbl>
@@ -1167,7 +1167,7 @@
         <w:pStyle w:val="Heading2"/>
       </w:pPr>
       <w:r>
-        <w:t>5.2. Mesh Blocks</w:t>
+        <w:t>Mesh Blocks</w:t>
       </w:r>
     </w:p>
     <w:p>
@@ -1180,7 +1180,41 @@
         <w:pStyle w:val="Heading1"/>
       </w:pPr>
       <w:r>
-        <w:t>6. Block 1 (Unnamed block ID: 1) summary</w:t>
+        <w:rPr>
+          <w:b w:val="0"/>
+          <w:i w:val="0"/>
+        </w:rPr>
+        <w:t xml:space="preserve">Block </w:t>
+      </w:r>
+      <w:r>
+        <w:rPr>
+          <w:rFonts w:ascii="Courier" w:hAnsi="Courier"/>
+          <w:b w:val="0"/>
+          <w:i w:val="0"/>
+        </w:rPr>
+        <w:t>1</w:t>
+      </w:r>
+      <w:r>
+        <w:rPr>
+          <w:b w:val="0"/>
+          <w:i w:val="0"/>
+        </w:rPr>
+        <w:t xml:space="preserve"> (</w:t>
+      </w:r>
+      <w:r>
+        <w:rPr>
+          <w:rFonts w:ascii="Courier" w:hAnsi="Courier"/>
+          <w:b w:val="0"/>
+          <w:i w:val="0"/>
+        </w:rPr>
+        <w:t>Unnamed block ID: 1</w:t>
+      </w:r>
+      <w:r>
+        <w:rPr>
+          <w:b w:val="0"/>
+          <w:i w:val="0"/>
+        </w:rPr>
+        <w:t>) summary</w:t>
       </w:r>
     </w:p>
     <w:p>
@@ -1422,7 +1456,41 @@
         <w:pStyle w:val="Heading1"/>
       </w:pPr>
       <w:r>
-        <w:t>7. Block 1 (Unnamed block ID: 1) element quality</w:t>
+        <w:rPr>
+          <w:b w:val="0"/>
+          <w:i w:val="0"/>
+        </w:rPr>
+        <w:t xml:space="preserve">Block </w:t>
+      </w:r>
+      <w:r>
+        <w:rPr>
+          <w:rFonts w:ascii="Courier" w:hAnsi="Courier"/>
+          <w:b w:val="0"/>
+          <w:i w:val="0"/>
+        </w:rPr>
+        <w:t>1</w:t>
+      </w:r>
+      <w:r>
+        <w:rPr>
+          <w:b w:val="0"/>
+          <w:i w:val="0"/>
+        </w:rPr>
+        <w:t xml:space="preserve"> (</w:t>
+      </w:r>
+      <w:r>
+        <w:rPr>
+          <w:rFonts w:ascii="Courier" w:hAnsi="Courier"/>
+          <w:b w:val="0"/>
+          <w:i w:val="0"/>
+        </w:rPr>
+        <w:t>Unnamed block ID: 1</w:t>
+      </w:r>
+      <w:r>
+        <w:rPr>
+          <w:b w:val="0"/>
+          <w:i w:val="0"/>
+        </w:rPr>
+        <w:t>) element quality</w:t>
       </w:r>
     </w:p>
     <w:tbl>
@@ -1926,7 +1994,41 @@
         <w:pStyle w:val="Heading1"/>
       </w:pPr>
       <w:r>
-        <w:t>8. Block 2 (Unnamed block ID: 2) summary</w:t>
+        <w:rPr>
+          <w:b w:val="0"/>
+          <w:i w:val="0"/>
+        </w:rPr>
+        <w:t xml:space="preserve">Block </w:t>
+      </w:r>
+      <w:r>
+        <w:rPr>
+          <w:rFonts w:ascii="Courier" w:hAnsi="Courier"/>
+          <w:b w:val="0"/>
+          <w:i w:val="0"/>
+        </w:rPr>
+        <w:t>2</w:t>
+      </w:r>
+      <w:r>
+        <w:rPr>
+          <w:b w:val="0"/>
+          <w:i w:val="0"/>
+        </w:rPr>
+        <w:t xml:space="preserve"> (</w:t>
+      </w:r>
+      <w:r>
+        <w:rPr>
+          <w:rFonts w:ascii="Courier" w:hAnsi="Courier"/>
+          <w:b w:val="0"/>
+          <w:i w:val="0"/>
+        </w:rPr>
+        <w:t>Unnamed block ID: 2</w:t>
+      </w:r>
+      <w:r>
+        <w:rPr>
+          <w:b w:val="0"/>
+          <w:i w:val="0"/>
+        </w:rPr>
+        <w:t>) summary</w:t>
       </w:r>
     </w:p>
     <w:p>
@@ -2168,7 +2270,41 @@
         <w:pStyle w:val="Heading1"/>
       </w:pPr>
       <w:r>
-        <w:t>9. Block 2 (Unnamed block ID: 2) element quality</w:t>
+        <w:rPr>
+          <w:b w:val="0"/>
+          <w:i w:val="0"/>
+        </w:rPr>
+        <w:t xml:space="preserve">Block </w:t>
+      </w:r>
+      <w:r>
+        <w:rPr>
+          <w:rFonts w:ascii="Courier" w:hAnsi="Courier"/>
+          <w:b w:val="0"/>
+          <w:i w:val="0"/>
+        </w:rPr>
+        <w:t>2</w:t>
+      </w:r>
+      <w:r>
+        <w:rPr>
+          <w:b w:val="0"/>
+          <w:i w:val="0"/>
+        </w:rPr>
+        <w:t xml:space="preserve"> (</w:t>
+      </w:r>
+      <w:r>
+        <w:rPr>
+          <w:rFonts w:ascii="Courier" w:hAnsi="Courier"/>
+          <w:b w:val="0"/>
+          <w:i w:val="0"/>
+        </w:rPr>
+        <w:t>Unnamed block ID: 2</w:t>
+      </w:r>
+      <w:r>
+        <w:rPr>
+          <w:b w:val="0"/>
+          <w:i w:val="0"/>
+        </w:rPr>
+        <w:t>) element quality</w:t>
       </w:r>
     </w:p>
     <w:tbl>
@@ -2618,7 +2754,7 @@
         <w:pStyle w:val="Heading2"/>
       </w:pPr>
       <w:r>
-        <w:t>9.1. Visualizations of Some Available Attributes</w:t>
+        <w:t>Visualizations of Some Available Attributes</w:t>
       </w:r>
     </w:p>
     <w:p>
@@ -2626,7 +2762,7 @@
         <w:pStyle w:val="Heading3"/>
       </w:pPr>
       <w:r>
-        <w:t>9.1.1. Surface Renderings of Initial State</w:t>
+        <w:t>Surface Renderings of Initial State</w:t>
       </w:r>
     </w:p>
     <w:p>
@@ -2712,7 +2848,7 @@
         <w:pStyle w:val="Heading3"/>
       </w:pPr>
       <w:r>
-        <w:t>9.1.2. Surface Renderings at Intermediate Time Step</w:t>
+        <w:t>Surface Renderings at Intermediate Time Step</w:t>
       </w:r>
     </w:p>
     <w:p>
@@ -2798,7 +2934,7 @@
         <w:pStyle w:val="Heading3"/>
       </w:pPr>
       <w:r>
-        <w:t>9.1.3. Surface Renderings of Final State</w:t>
+        <w:t>Surface Renderings of Final State</w:t>
       </w:r>
     </w:p>
     <w:p>
@@ -2889,7 +3025,7 @@
         <w:pStyle w:val="Heading1"/>
       </w:pPr>
       <w:r>
-        <w:t>10. Results</w:t>
+        <w:t>Results</w:t>
       </w:r>
     </w:p>
     <w:p>
@@ -2897,7 +3033,7 @@
         <w:pStyle w:val="Heading2"/>
       </w:pPr>
       <w:r>
-        <w:t>10.1. Quantities of Interest; Margins</w:t>
+        <w:t>Quantities of Interest; Margins</w:t>
       </w:r>
     </w:p>
     <w:p>

</xml_diff>

<commit_message>
#250: Support html formatting style in ARG
</commit_message>
<xml_diff>
--- a/tests/build_tests/can/expected/build_tests-can-Report-Word.docx
+++ b/tests/build_tests/can/expected/build_tests-can-Report-Word.docx
@@ -11,7 +11,7 @@
         <w:br/>
         <w:t>root</w:t>
         <w:br/>
-        <w:t>2021-08-31</w:t>
+        <w:t>2021-11-24</w:t>
       </w:r>
     </w:p>
     <w:p>
@@ -39,7 +39,7 @@
     </w:p>
     <w:p>
       <w:r>
-        <w:t>This document was generated on 2021-08-31, 15:50:34 with the Automatic Report Generator (ARG) version "1.1.7-RC4" on the Linux system runner-0277ea0f-project-18732201-concurrent-0.</w:t>
+        <w:t>This document was generated on 2021-11-24, 16:33:48 with the Automatic Report Generator (ARG) version "develop" on the Linux system runner-xxurkrix-project-18732201-concurrent-0.</w:t>
       </w:r>
     </w:p>
     <w:p>
@@ -449,17 +449,12 @@
         <w:t xml:space="preserve">: </w:t>
       </w:r>
       <w:r>
-        <w:rPr>
-          <w:b w:val="0"/>
-          <w:i w:val="0"/>
-        </w:rPr>
+        <w:rPr/>
         <w:t xml:space="preserve">Topological properties of </w:t>
       </w:r>
       <w:r>
         <w:rPr>
           <w:rFonts w:ascii="Courier" w:hAnsi="Courier"/>
-          <w:b w:val="0"/>
-          <w:i w:val="0"/>
         </w:rPr>
         <w:t>can.ex2</w:t>
       </w:r>
@@ -571,17 +566,12 @@
         <w:t xml:space="preserve">: </w:t>
       </w:r>
       <w:r>
-        <w:rPr>
-          <w:b w:val="0"/>
-          <w:i w:val="0"/>
-        </w:rPr>
+        <w:rPr/>
         <w:t xml:space="preserve">Element blocks of </w:t>
       </w:r>
       <w:r>
         <w:rPr>
           <w:rFonts w:ascii="Courier" w:hAnsi="Courier"/>
-          <w:b w:val="0"/>
-          <w:i w:val="0"/>
         </w:rPr>
         <w:t>can.ex2</w:t>
       </w:r>
@@ -693,24 +683,16 @@
         <w:t xml:space="preserve">: </w:t>
       </w:r>
       <w:r>
-        <w:rPr>
-          <w:b w:val="0"/>
-          <w:i w:val="0"/>
-        </w:rPr>
+        <w:rPr/>
         <w:t>Node</w:t>
       </w:r>
       <w:r>
-        <w:rPr>
-          <w:b w:val="0"/>
-          <w:i w:val="0"/>
-        </w:rPr>
+        <w:rPr/>
         <w:t xml:space="preserve"> sets of </w:t>
       </w:r>
       <w:r>
         <w:rPr>
           <w:rFonts w:ascii="Courier" w:hAnsi="Courier"/>
-          <w:b w:val="0"/>
-          <w:i w:val="0"/>
         </w:rPr>
         <w:t>can.ex2</w:t>
       </w:r>
@@ -794,24 +776,16 @@
         <w:t xml:space="preserve">: </w:t>
       </w:r>
       <w:r>
-        <w:rPr>
-          <w:b w:val="0"/>
-          <w:i w:val="0"/>
-        </w:rPr>
+        <w:rPr/>
         <w:t>Side</w:t>
       </w:r>
       <w:r>
-        <w:rPr>
-          <w:b w:val="0"/>
-          <w:i w:val="0"/>
-        </w:rPr>
+        <w:rPr/>
         <w:t xml:space="preserve"> sets of </w:t>
       </w:r>
       <w:r>
         <w:rPr>
           <w:rFonts w:ascii="Courier" w:hAnsi="Courier"/>
-          <w:b w:val="0"/>
-          <w:i w:val="0"/>
         </w:rPr>
         <w:t>can.ex2</w:t>
       </w:r>
@@ -1147,17 +1121,12 @@
         <w:t xml:space="preserve">: </w:t>
       </w:r>
       <w:r>
-        <w:rPr>
-          <w:b w:val="0"/>
-          <w:i w:val="0"/>
-        </w:rPr>
+        <w:rPr/>
         <w:t xml:space="preserve">Variables of </w:t>
       </w:r>
       <w:r>
         <w:rPr>
           <w:rFonts w:ascii="Courier" w:hAnsi="Courier"/>
-          <w:b w:val="0"/>
-          <w:i w:val="0"/>
         </w:rPr>
         <w:t>can.ex2</w:t>
       </w:r>
@@ -1180,40 +1149,27 @@
         <w:pStyle w:val="Heading1"/>
       </w:pPr>
       <w:r>
-        <w:rPr>
-          <w:b w:val="0"/>
-          <w:i w:val="0"/>
-        </w:rPr>
+        <w:rPr/>
         <w:t xml:space="preserve">Block </w:t>
       </w:r>
       <w:r>
         <w:rPr>
           <w:rFonts w:ascii="Courier" w:hAnsi="Courier"/>
-          <w:b w:val="0"/>
-          <w:i w:val="0"/>
         </w:rPr>
         <w:t>1</w:t>
       </w:r>
       <w:r>
-        <w:rPr>
-          <w:b w:val="0"/>
-          <w:i w:val="0"/>
-        </w:rPr>
+        <w:rPr/>
         <w:t xml:space="preserve"> (</w:t>
       </w:r>
       <w:r>
         <w:rPr>
           <w:rFonts w:ascii="Courier" w:hAnsi="Courier"/>
-          <w:b w:val="0"/>
-          <w:i w:val="0"/>
         </w:rPr>
         <w:t>Unnamed block ID: 1</w:t>
       </w:r>
       <w:r>
-        <w:rPr>
-          <w:b w:val="0"/>
-          <w:i w:val="0"/>
-        </w:rPr>
+        <w:rPr/>
         <w:t>) summary</w:t>
       </w:r>
     </w:p>
@@ -1273,32 +1229,21 @@
         <w:t xml:space="preserve">: </w:t>
       </w:r>
       <w:r>
-        <w:rPr>
-          <w:b w:val="0"/>
-          <w:i w:val="0"/>
-        </w:rPr>
+        <w:rPr/>
         <w:t>Perspective (top left) and parallel (top right: XY; bottom left: YZ; bottom right: XZ) rendering</w:t>
       </w:r>
       <w:r>
-        <w:rPr>
-          <w:b w:val="0"/>
-          <w:i w:val="0"/>
-        </w:rPr>
+        <w:rPr/>
         <w:t xml:space="preserve"> of </w:t>
       </w:r>
       <w:r>
         <w:rPr>
           <w:rFonts w:ascii="Courier" w:hAnsi="Courier"/>
-          <w:b w:val="0"/>
-          <w:i w:val="0"/>
         </w:rPr>
         <w:t>block 1</w:t>
       </w:r>
       <w:r>
-        <w:rPr>
-          <w:b w:val="0"/>
-          <w:i w:val="0"/>
-        </w:rPr>
+        <w:rPr/>
         <w:t>.</w:t>
       </w:r>
     </w:p>
@@ -1398,8 +1343,6 @@
             <w:r>
               <w:rPr>
                 <w:rFonts w:ascii="Courier" w:hAnsi="Courier"/>
-                <w:b w:val="0"/>
-                <w:i w:val="0"/>
               </w:rPr>
               <w:t>HEX8</w:t>
             </w:r>
@@ -1424,25 +1367,17 @@
         <w:t xml:space="preserve">: </w:t>
       </w:r>
       <w:r>
-        <w:rPr>
-          <w:b w:val="0"/>
-          <w:i w:val="0"/>
-        </w:rPr>
+        <w:rPr/>
         <w:t xml:space="preserve">Properties of block </w:t>
       </w:r>
       <w:r>
         <w:rPr>
           <w:rFonts w:ascii="Courier" w:hAnsi="Courier"/>
-          <w:b w:val="0"/>
-          <w:i w:val="0"/>
         </w:rPr>
         <w:t>Unnamed block ID: 1</w:t>
       </w:r>
       <w:r>
-        <w:rPr>
-          <w:b w:val="0"/>
-          <w:i w:val="0"/>
-        </w:rPr>
+        <w:rPr/>
         <w:t>.</w:t>
       </w:r>
     </w:p>
@@ -1456,40 +1391,27 @@
         <w:pStyle w:val="Heading1"/>
       </w:pPr>
       <w:r>
-        <w:rPr>
-          <w:b w:val="0"/>
-          <w:i w:val="0"/>
-        </w:rPr>
+        <w:rPr/>
         <w:t xml:space="preserve">Block </w:t>
       </w:r>
       <w:r>
         <w:rPr>
           <w:rFonts w:ascii="Courier" w:hAnsi="Courier"/>
-          <w:b w:val="0"/>
-          <w:i w:val="0"/>
         </w:rPr>
         <w:t>1</w:t>
       </w:r>
       <w:r>
-        <w:rPr>
-          <w:b w:val="0"/>
-          <w:i w:val="0"/>
-        </w:rPr>
+        <w:rPr/>
         <w:t xml:space="preserve"> (</w:t>
       </w:r>
       <w:r>
         <w:rPr>
           <w:rFonts w:ascii="Courier" w:hAnsi="Courier"/>
-          <w:b w:val="0"/>
-          <w:i w:val="0"/>
         </w:rPr>
         <w:t>Unnamed block ID: 1</w:t>
       </w:r>
       <w:r>
-        <w:rPr>
-          <w:b w:val="0"/>
-          <w:i w:val="0"/>
-        </w:rPr>
+        <w:rPr/>
         <w:t>) element quality</w:t>
       </w:r>
     </w:p>
@@ -1517,8 +1439,6 @@
             <w:r>
               <w:rPr>
                 <w:rFonts w:ascii="Lucida Calligraphy" w:hAnsi="Lucida Calligraphy"/>
-                <w:b w:val="0"/>
-                <w:i w:val="0"/>
               </w:rPr>
               <w:t>Q</w:t>
             </w:r>
@@ -1530,25 +1450,17 @@
           </w:tcPr>
           <w:p>
             <w:r>
-              <w:rPr>
-                <w:b w:val="0"/>
-                <w:i w:val="0"/>
-              </w:rPr>
+              <w:rPr/>
               <w:t>min(</w:t>
             </w:r>
             <w:r>
               <w:rPr>
                 <w:rFonts w:ascii="Lucida Calligraphy" w:hAnsi="Lucida Calligraphy"/>
-                <w:b w:val="0"/>
-                <w:i w:val="0"/>
               </w:rPr>
               <w:t>Q</w:t>
             </w:r>
             <w:r>
-              <w:rPr>
-                <w:b w:val="0"/>
-                <w:i w:val="0"/>
-              </w:rPr>
+              <w:rPr/>
               <w:t>)</w:t>
             </w:r>
           </w:p>
@@ -1559,32 +1471,21 @@
           </w:tcPr>
           <w:p>
             <w:r>
-              <w:rPr>
-                <w:b w:val="0"/>
-                <w:i w:val="0"/>
-              </w:rPr>
+              <w:rPr/>
               <w:t>μ</w:t>
             </w:r>
             <w:r>
-              <w:rPr>
-                <w:b w:val="0"/>
-                <w:i w:val="0"/>
-              </w:rPr>
+              <w:rPr/>
               <w:t>(</w:t>
             </w:r>
             <w:r>
               <w:rPr>
                 <w:rFonts w:ascii="Lucida Calligraphy" w:hAnsi="Lucida Calligraphy"/>
-                <w:b w:val="0"/>
-                <w:i w:val="0"/>
               </w:rPr>
               <w:t>Q</w:t>
             </w:r>
             <w:r>
-              <w:rPr>
-                <w:b w:val="0"/>
-                <w:i w:val="0"/>
-              </w:rPr>
+              <w:rPr/>
               <w:t>)</w:t>
             </w:r>
           </w:p>
@@ -1595,25 +1496,17 @@
           </w:tcPr>
           <w:p>
             <w:r>
-              <w:rPr>
-                <w:b w:val="0"/>
-                <w:i w:val="0"/>
-              </w:rPr>
+              <w:rPr/>
               <w:t>max(</w:t>
             </w:r>
             <w:r>
               <w:rPr>
                 <w:rFonts w:ascii="Lucida Calligraphy" w:hAnsi="Lucida Calligraphy"/>
-                <w:b w:val="0"/>
-                <w:i w:val="0"/>
               </w:rPr>
               <w:t>Q</w:t>
             </w:r>
             <w:r>
-              <w:rPr>
-                <w:b w:val="0"/>
-                <w:i w:val="0"/>
-              </w:rPr>
+              <w:rPr/>
               <w:t>)</w:t>
             </w:r>
           </w:p>
@@ -1624,32 +1517,21 @@
           </w:tcPr>
           <w:p>
             <w:r>
-              <w:rPr>
-                <w:b w:val="0"/>
-                <w:i w:val="0"/>
-              </w:rPr>
+              <w:rPr/>
               <w:t>σ</w:t>
             </w:r>
             <w:r>
-              <w:rPr>
-                <w:b w:val="0"/>
-                <w:i w:val="0"/>
-              </w:rPr>
+              <w:rPr/>
               <w:t>(</w:t>
             </w:r>
             <w:r>
               <w:rPr>
                 <w:rFonts w:ascii="Lucida Calligraphy" w:hAnsi="Lucida Calligraphy"/>
-                <w:b w:val="0"/>
-                <w:i w:val="0"/>
               </w:rPr>
               <w:t>Q</w:t>
             </w:r>
             <w:r>
-              <w:rPr>
-                <w:b w:val="0"/>
-                <w:i w:val="0"/>
-              </w:rPr>
+              <w:rPr/>
               <w:t>)</w:t>
             </w:r>
           </w:p>
@@ -1660,46 +1542,29 @@
           </w:tcPr>
           <w:p>
             <w:r>
-              <w:rPr>
-                <w:b w:val="0"/>
-                <w:i w:val="0"/>
-              </w:rPr>
+              <w:rPr/>
               <w:t>σ</w:t>
             </w:r>
             <w:r>
-              <w:rPr>
-                <w:b w:val="0"/>
-                <w:i w:val="0"/>
-              </w:rPr>
+              <w:rPr/>
               <w:t>/</w:t>
             </w:r>
             <w:r>
-              <w:rPr>
-                <w:b w:val="0"/>
-                <w:i w:val="0"/>
-              </w:rPr>
+              <w:rPr/>
               <w:t>μ</w:t>
             </w:r>
             <w:r>
-              <w:rPr>
-                <w:b w:val="0"/>
-                <w:i w:val="0"/>
-              </w:rPr>
+              <w:rPr/>
               <w:t>(</w:t>
             </w:r>
             <w:r>
               <w:rPr>
                 <w:rFonts w:ascii="Lucida Calligraphy" w:hAnsi="Lucida Calligraphy"/>
-                <w:b w:val="0"/>
-                <w:i w:val="0"/>
               </w:rPr>
               <w:t>Q</w:t>
             </w:r>
             <w:r>
-              <w:rPr>
-                <w:b w:val="0"/>
-                <w:i w:val="0"/>
-              </w:rPr>
+              <w:rPr/>
               <w:t>)</w:t>
             </w:r>
           </w:p>
@@ -1847,49 +1712,33 @@
         <w:t xml:space="preserve">: </w:t>
       </w:r>
       <w:r>
-        <w:rPr>
-          <w:b w:val="0"/>
-          <w:i w:val="0"/>
-        </w:rPr>
+        <w:rPr/>
         <w:t xml:space="preserve">Element quality statistics of block </w:t>
       </w:r>
       <w:r>
         <w:rPr>
           <w:rFonts w:ascii="Courier" w:hAnsi="Courier"/>
-          <w:b w:val="0"/>
-          <w:i w:val="0"/>
         </w:rPr>
         <w:t>Unnamed block ID: 1</w:t>
       </w:r>
       <w:r>
-        <w:rPr>
-          <w:b w:val="0"/>
-          <w:i w:val="0"/>
-        </w:rPr>
+        <w:rPr/>
         <w:t>.</w:t>
       </w:r>
     </w:p>
     <w:p>
       <w:r>
-        <w:rPr>
-          <w:b w:val="0"/>
-          <w:i w:val="0"/>
-        </w:rPr>
+        <w:rPr/>
         <w:t xml:space="preserve">Histogram of scaled Jacobian element quality in block </w:t>
       </w:r>
       <w:r>
         <w:rPr>
           <w:rFonts w:ascii="Courier" w:hAnsi="Courier"/>
-          <w:b w:val="0"/>
-          <w:i w:val="0"/>
         </w:rPr>
         <w:t>Unnamed block ID: 1</w:t>
       </w:r>
       <w:r>
-        <w:rPr>
-          <w:b w:val="0"/>
-          <w:i w:val="0"/>
-        </w:rPr>
+        <w:rPr/>
         <w:t xml:space="preserve"> is too narrow to be inserted (coefficient of variation: 0.0 &lt; 0.001).</w:t>
       </w:r>
     </w:p>
@@ -1949,25 +1798,17 @@
         <w:t xml:space="preserve">: </w:t>
       </w:r>
       <w:r>
-        <w:rPr>
-          <w:b w:val="0"/>
-          <w:i w:val="0"/>
-        </w:rPr>
+        <w:rPr/>
         <w:t xml:space="preserve">Histogram of shape element quality in block </w:t>
       </w:r>
       <w:r>
         <w:rPr>
           <w:rFonts w:ascii="Courier" w:hAnsi="Courier"/>
-          <w:b w:val="0"/>
-          <w:i w:val="0"/>
         </w:rPr>
         <w:t>Unnamed block ID: 1</w:t>
       </w:r>
       <w:r>
-        <w:rPr>
-          <w:b w:val="0"/>
-          <w:i w:val="0"/>
-        </w:rPr>
+        <w:rPr/>
         <w:t>.</w:t>
       </w:r>
     </w:p>
@@ -1994,40 +1835,27 @@
         <w:pStyle w:val="Heading1"/>
       </w:pPr>
       <w:r>
-        <w:rPr>
-          <w:b w:val="0"/>
-          <w:i w:val="0"/>
-        </w:rPr>
+        <w:rPr/>
         <w:t xml:space="preserve">Block </w:t>
       </w:r>
       <w:r>
         <w:rPr>
           <w:rFonts w:ascii="Courier" w:hAnsi="Courier"/>
-          <w:b w:val="0"/>
-          <w:i w:val="0"/>
         </w:rPr>
         <w:t>2</w:t>
       </w:r>
       <w:r>
-        <w:rPr>
-          <w:b w:val="0"/>
-          <w:i w:val="0"/>
-        </w:rPr>
+        <w:rPr/>
         <w:t xml:space="preserve"> (</w:t>
       </w:r>
       <w:r>
         <w:rPr>
           <w:rFonts w:ascii="Courier" w:hAnsi="Courier"/>
-          <w:b w:val="0"/>
-          <w:i w:val="0"/>
         </w:rPr>
         <w:t>Unnamed block ID: 2</w:t>
       </w:r>
       <w:r>
-        <w:rPr>
-          <w:b w:val="0"/>
-          <w:i w:val="0"/>
-        </w:rPr>
+        <w:rPr/>
         <w:t>) summary</w:t>
       </w:r>
     </w:p>
@@ -2087,32 +1915,21 @@
         <w:t xml:space="preserve">: </w:t>
       </w:r>
       <w:r>
-        <w:rPr>
-          <w:b w:val="0"/>
-          <w:i w:val="0"/>
-        </w:rPr>
+        <w:rPr/>
         <w:t>Perspective (top left) and parallel (top right: XY; bottom left: YZ; bottom right: XZ) rendering</w:t>
       </w:r>
       <w:r>
-        <w:rPr>
-          <w:b w:val="0"/>
-          <w:i w:val="0"/>
-        </w:rPr>
+        <w:rPr/>
         <w:t xml:space="preserve"> of </w:t>
       </w:r>
       <w:r>
         <w:rPr>
           <w:rFonts w:ascii="Courier" w:hAnsi="Courier"/>
-          <w:b w:val="0"/>
-          <w:i w:val="0"/>
         </w:rPr>
         <w:t>block 2</w:t>
       </w:r>
       <w:r>
-        <w:rPr>
-          <w:b w:val="0"/>
-          <w:i w:val="0"/>
-        </w:rPr>
+        <w:rPr/>
         <w:t>.</w:t>
       </w:r>
     </w:p>
@@ -2212,8 +2029,6 @@
             <w:r>
               <w:rPr>
                 <w:rFonts w:ascii="Courier" w:hAnsi="Courier"/>
-                <w:b w:val="0"/>
-                <w:i w:val="0"/>
               </w:rPr>
               <w:t>HEX8</w:t>
             </w:r>
@@ -2238,25 +2053,17 @@
         <w:t xml:space="preserve">: </w:t>
       </w:r>
       <w:r>
-        <w:rPr>
-          <w:b w:val="0"/>
-          <w:i w:val="0"/>
-        </w:rPr>
+        <w:rPr/>
         <w:t xml:space="preserve">Properties of block </w:t>
       </w:r>
       <w:r>
         <w:rPr>
           <w:rFonts w:ascii="Courier" w:hAnsi="Courier"/>
-          <w:b w:val="0"/>
-          <w:i w:val="0"/>
         </w:rPr>
         <w:t>Unnamed block ID: 2</w:t>
       </w:r>
       <w:r>
-        <w:rPr>
-          <w:b w:val="0"/>
-          <w:i w:val="0"/>
-        </w:rPr>
+        <w:rPr/>
         <w:t>.</w:t>
       </w:r>
     </w:p>
@@ -2270,40 +2077,27 @@
         <w:pStyle w:val="Heading1"/>
       </w:pPr>
       <w:r>
-        <w:rPr>
-          <w:b w:val="0"/>
-          <w:i w:val="0"/>
-        </w:rPr>
+        <w:rPr/>
         <w:t xml:space="preserve">Block </w:t>
       </w:r>
       <w:r>
         <w:rPr>
           <w:rFonts w:ascii="Courier" w:hAnsi="Courier"/>
-          <w:b w:val="0"/>
-          <w:i w:val="0"/>
         </w:rPr>
         <w:t>2</w:t>
       </w:r>
       <w:r>
-        <w:rPr>
-          <w:b w:val="0"/>
-          <w:i w:val="0"/>
-        </w:rPr>
+        <w:rPr/>
         <w:t xml:space="preserve"> (</w:t>
       </w:r>
       <w:r>
         <w:rPr>
           <w:rFonts w:ascii="Courier" w:hAnsi="Courier"/>
-          <w:b w:val="0"/>
-          <w:i w:val="0"/>
         </w:rPr>
         <w:t>Unnamed block ID: 2</w:t>
       </w:r>
       <w:r>
-        <w:rPr>
-          <w:b w:val="0"/>
-          <w:i w:val="0"/>
-        </w:rPr>
+        <w:rPr/>
         <w:t>) element quality</w:t>
       </w:r>
     </w:p>
@@ -2331,8 +2125,6 @@
             <w:r>
               <w:rPr>
                 <w:rFonts w:ascii="Lucida Calligraphy" w:hAnsi="Lucida Calligraphy"/>
-                <w:b w:val="0"/>
-                <w:i w:val="0"/>
               </w:rPr>
               <w:t>Q</w:t>
             </w:r>
@@ -2344,25 +2136,17 @@
           </w:tcPr>
           <w:p>
             <w:r>
-              <w:rPr>
-                <w:b w:val="0"/>
-                <w:i w:val="0"/>
-              </w:rPr>
+              <w:rPr/>
               <w:t>min(</w:t>
             </w:r>
             <w:r>
               <w:rPr>
                 <w:rFonts w:ascii="Lucida Calligraphy" w:hAnsi="Lucida Calligraphy"/>
-                <w:b w:val="0"/>
-                <w:i w:val="0"/>
               </w:rPr>
               <w:t>Q</w:t>
             </w:r>
             <w:r>
-              <w:rPr>
-                <w:b w:val="0"/>
-                <w:i w:val="0"/>
-              </w:rPr>
+              <w:rPr/>
               <w:t>)</w:t>
             </w:r>
           </w:p>
@@ -2373,32 +2157,21 @@
           </w:tcPr>
           <w:p>
             <w:r>
-              <w:rPr>
-                <w:b w:val="0"/>
-                <w:i w:val="0"/>
-              </w:rPr>
+              <w:rPr/>
               <w:t>μ</w:t>
             </w:r>
             <w:r>
-              <w:rPr>
-                <w:b w:val="0"/>
-                <w:i w:val="0"/>
-              </w:rPr>
+              <w:rPr/>
               <w:t>(</w:t>
             </w:r>
             <w:r>
               <w:rPr>
                 <w:rFonts w:ascii="Lucida Calligraphy" w:hAnsi="Lucida Calligraphy"/>
-                <w:b w:val="0"/>
-                <w:i w:val="0"/>
               </w:rPr>
               <w:t>Q</w:t>
             </w:r>
             <w:r>
-              <w:rPr>
-                <w:b w:val="0"/>
-                <w:i w:val="0"/>
-              </w:rPr>
+              <w:rPr/>
               <w:t>)</w:t>
             </w:r>
           </w:p>
@@ -2409,25 +2182,17 @@
           </w:tcPr>
           <w:p>
             <w:r>
-              <w:rPr>
-                <w:b w:val="0"/>
-                <w:i w:val="0"/>
-              </w:rPr>
+              <w:rPr/>
               <w:t>max(</w:t>
             </w:r>
             <w:r>
               <w:rPr>
                 <w:rFonts w:ascii="Lucida Calligraphy" w:hAnsi="Lucida Calligraphy"/>
-                <w:b w:val="0"/>
-                <w:i w:val="0"/>
               </w:rPr>
               <w:t>Q</w:t>
             </w:r>
             <w:r>
-              <w:rPr>
-                <w:b w:val="0"/>
-                <w:i w:val="0"/>
-              </w:rPr>
+              <w:rPr/>
               <w:t>)</w:t>
             </w:r>
           </w:p>
@@ -2438,32 +2203,21 @@
           </w:tcPr>
           <w:p>
             <w:r>
-              <w:rPr>
-                <w:b w:val="0"/>
-                <w:i w:val="0"/>
-              </w:rPr>
+              <w:rPr/>
               <w:t>σ</w:t>
             </w:r>
             <w:r>
-              <w:rPr>
-                <w:b w:val="0"/>
-                <w:i w:val="0"/>
-              </w:rPr>
+              <w:rPr/>
               <w:t>(</w:t>
             </w:r>
             <w:r>
               <w:rPr>
                 <w:rFonts w:ascii="Lucida Calligraphy" w:hAnsi="Lucida Calligraphy"/>
-                <w:b w:val="0"/>
-                <w:i w:val="0"/>
               </w:rPr>
               <w:t>Q</w:t>
             </w:r>
             <w:r>
-              <w:rPr>
-                <w:b w:val="0"/>
-                <w:i w:val="0"/>
-              </w:rPr>
+              <w:rPr/>
               <w:t>)</w:t>
             </w:r>
           </w:p>
@@ -2474,46 +2228,29 @@
           </w:tcPr>
           <w:p>
             <w:r>
-              <w:rPr>
-                <w:b w:val="0"/>
-                <w:i w:val="0"/>
-              </w:rPr>
+              <w:rPr/>
               <w:t>σ</w:t>
             </w:r>
             <w:r>
-              <w:rPr>
-                <w:b w:val="0"/>
-                <w:i w:val="0"/>
-              </w:rPr>
+              <w:rPr/>
               <w:t>/</w:t>
             </w:r>
             <w:r>
-              <w:rPr>
-                <w:b w:val="0"/>
-                <w:i w:val="0"/>
-              </w:rPr>
+              <w:rPr/>
               <w:t>μ</w:t>
             </w:r>
             <w:r>
-              <w:rPr>
-                <w:b w:val="0"/>
-                <w:i w:val="0"/>
-              </w:rPr>
+              <w:rPr/>
               <w:t>(</w:t>
             </w:r>
             <w:r>
               <w:rPr>
                 <w:rFonts w:ascii="Lucida Calligraphy" w:hAnsi="Lucida Calligraphy"/>
-                <w:b w:val="0"/>
-                <w:i w:val="0"/>
               </w:rPr>
               <w:t>Q</w:t>
             </w:r>
             <w:r>
-              <w:rPr>
-                <w:b w:val="0"/>
-                <w:i w:val="0"/>
-              </w:rPr>
+              <w:rPr/>
               <w:t>)</w:t>
             </w:r>
           </w:p>
@@ -2661,73 +2398,49 @@
         <w:t xml:space="preserve">: </w:t>
       </w:r>
       <w:r>
-        <w:rPr>
-          <w:b w:val="0"/>
-          <w:i w:val="0"/>
-        </w:rPr>
+        <w:rPr/>
         <w:t xml:space="preserve">Element quality statistics of block </w:t>
       </w:r>
       <w:r>
         <w:rPr>
           <w:rFonts w:ascii="Courier" w:hAnsi="Courier"/>
-          <w:b w:val="0"/>
-          <w:i w:val="0"/>
         </w:rPr>
         <w:t>Unnamed block ID: 2</w:t>
       </w:r>
       <w:r>
-        <w:rPr>
-          <w:b w:val="0"/>
-          <w:i w:val="0"/>
-        </w:rPr>
+        <w:rPr/>
         <w:t>.</w:t>
       </w:r>
     </w:p>
     <w:p>
       <w:r>
-        <w:rPr>
-          <w:b w:val="0"/>
-          <w:i w:val="0"/>
-        </w:rPr>
+        <w:rPr/>
         <w:t xml:space="preserve">Histogram of scaled Jacobian element quality in block </w:t>
       </w:r>
       <w:r>
         <w:rPr>
           <w:rFonts w:ascii="Courier" w:hAnsi="Courier"/>
-          <w:b w:val="0"/>
-          <w:i w:val="0"/>
         </w:rPr>
         <w:t>Unnamed block ID: 2</w:t>
       </w:r>
       <w:r>
-        <w:rPr>
-          <w:b w:val="0"/>
-          <w:i w:val="0"/>
-        </w:rPr>
+        <w:rPr/>
         <w:t xml:space="preserve"> is too narrow to be inserted (coefficient of variation: 0.0 &lt; 0.001).</w:t>
       </w:r>
     </w:p>
     <w:p>
       <w:r>
-        <w:rPr>
-          <w:b w:val="0"/>
-          <w:i w:val="0"/>
-        </w:rPr>
+        <w:rPr/>
         <w:t xml:space="preserve">Histogram of shape element quality in block </w:t>
       </w:r>
       <w:r>
         <w:rPr>
           <w:rFonts w:ascii="Courier" w:hAnsi="Courier"/>
-          <w:b w:val="0"/>
-          <w:i w:val="0"/>
         </w:rPr>
         <w:t>Unnamed block ID: 2</w:t>
       </w:r>
       <w:r>
-        <w:rPr>
-          <w:b w:val="0"/>
-          <w:i w:val="0"/>
-        </w:rPr>
+        <w:rPr/>
         <w:t xml:space="preserve"> is too narrow to be inserted (coefficient of variation: 2.9841980535307454e-07 &lt; 0.001).</w:t>
       </w:r>
     </w:p>

</xml_diff>